<commit_message>
2017/12/13 commit at coffee house
2017/12/13 commit at coffee house
</commit_message>
<xml_diff>
--- a/doc/Interview/Web Service.docx
+++ b/doc/Interview/Web Service.docx
@@ -1,17 +1,43 @@
 
 <file path=word/document.xml><?xml version="1.0" encoding="utf-8"?>
-<w:document xmlns:wpc="http://schemas.microsoft.com/office/word/2010/wordprocessingCanvas" xmlns:cx="http://schemas.microsoft.com/office/drawing/2014/chartex" xmlns:cx1="http://schemas.microsoft.com/office/drawing/2015/9/8/chartex" xmlns:cx2="http://schemas.microsoft.com/office/drawing/2015/10/21/chartex" xmlns:cx3="http://schemas.microsoft.com/office/drawing/2016/5/9/chartex" xmlns:cx4="http://schemas.microsoft.com/office/drawing/2016/5/10/chartex" xmlns:cx5="http://schemas.microsoft.com/office/drawing/2016/5/11/chartex" xmlns:cx6="http://schemas.microsoft.com/office/drawing/2016/5/12/chartex" xmlns:cx7="http://schemas.microsoft.com/office/drawing/2016/5/13/chartex" xmlns:cx8="http://schemas.microsoft.com/office/drawing/2016/5/14/chartex" xmlns:mc="http://schemas.openxmlformats.org/markup-compatibility/2006" xmlns:aink="http://schemas.microsoft.com/office/drawing/2016/ink" xmlns:am3d="http://schemas.microsoft.com/office/drawing/2017/model3d" xmlns:o="urn:schemas-microsoft-com:office:office" xmlns:r="http://schemas.openxmlformats.org/officeDocument/2006/relationships" xmlns:m="http://schemas.openxmlformats.org/officeDocument/2006/math" xmlns:v="urn:schemas-microsoft-com:vml" xmlns:wp14="http://schemas.microsoft.com/office/word/2010/wordprocessingDrawing" xmlns:wp="http://schemas.openxmlformats.org/drawingml/2006/wordprocessingDrawing" xmlns:w10="urn:schemas-microsoft-com:office:word" xmlns:w="http://schemas.openxmlformats.org/wordprocessingml/2006/main" xmlns:w14="http://schemas.microsoft.com/office/word/2010/wordml" xmlns:w15="http://schemas.microsoft.com/office/word/2012/wordml" xmlns:w16se="http://schemas.microsoft.com/office/word/2015/wordml/symex" xmlns:wpg="http://schemas.microsoft.com/office/word/2010/wordprocessingGroup" xmlns:wpi="http://schemas.microsoft.com/office/word/2010/wordprocessingInk" xmlns:wne="http://schemas.microsoft.com/office/word/2006/wordml" xmlns:wps="http://schemas.microsoft.com/office/word/2010/wordprocessingShape" mc:Ignorable="w14 w15 w16se wp14">
+<w:document xmlns:wpc="http://schemas.microsoft.com/office/word/2010/wordprocessingCanvas" xmlns:cx="http://schemas.microsoft.com/office/drawing/2014/chartex" xmlns:mc="http://schemas.openxmlformats.org/markup-compatibility/2006" xmlns:o="urn:schemas-microsoft-com:office:office" xmlns:r="http://schemas.openxmlformats.org/officeDocument/2006/relationships" xmlns:m="http://schemas.openxmlformats.org/officeDocument/2006/math" xmlns:v="urn:schemas-microsoft-com:vml" xmlns:wp14="http://schemas.microsoft.com/office/word/2010/wordprocessingDrawing" xmlns:wp="http://schemas.openxmlformats.org/drawingml/2006/wordprocessingDrawing" xmlns:w10="urn:schemas-microsoft-com:office:word" xmlns:w="http://schemas.openxmlformats.org/wordprocessingml/2006/main" xmlns:w14="http://schemas.microsoft.com/office/word/2010/wordml" xmlns:w15="http://schemas.microsoft.com/office/word/2012/wordml" xmlns:w16se="http://schemas.microsoft.com/office/word/2015/wordml/symex" xmlns:wpg="http://schemas.microsoft.com/office/word/2010/wordprocessingGroup" xmlns:wpi="http://schemas.microsoft.com/office/word/2010/wordprocessingInk" xmlns:wne="http://schemas.microsoft.com/office/word/2006/wordml" xmlns:wps="http://schemas.microsoft.com/office/word/2010/wordprocessingShape" mc:Ignorable="w14 w15 w16se wp14">
   <w:body>
     <w:p>
       <w:pPr>
         <w:pStyle w:val="Heading1"/>
-      </w:pPr>
-      <w:r>
-        <w:t>1. Có mấy phương thức http request?</w:t>
-      </w:r>
-    </w:p>
-    <w:p>
-      <w:r>
+        <w:rPr>
+          <w:lang w:val="vi-VN"/>
+        </w:rPr>
+      </w:pPr>
+      <w:r>
+        <w:rPr>
+          <w:lang w:val="en"/>
+        </w:rPr>
+        <w:t>1. Có m</w:t>
+      </w:r>
+      <w:r>
+        <w:rPr>
+          <w:lang w:val="vi-VN"/>
+        </w:rPr>
+        <w:t>ấy phương thức http request?</w:t>
+      </w:r>
+    </w:p>
+    <w:p>
+      <w:pPr>
+        <w:autoSpaceDE w:val="0"/>
+        <w:autoSpaceDN w:val="0"/>
+        <w:adjustRightInd w:val="0"/>
+        <w:spacing w:line="259" w:lineRule="atLeast"/>
+        <w:rPr>
+          <w:rFonts w:ascii="Calibri" w:hAnsi="Calibri" w:cs="Calibri"/>
+          <w:lang w:val="en"/>
+        </w:rPr>
+      </w:pPr>
+      <w:r>
+        <w:rPr>
+          <w:rFonts w:ascii="Calibri" w:hAnsi="Calibri" w:cs="Calibri"/>
+          <w:lang w:val="en"/>
+        </w:rPr>
         <w:t>Có 5: GET, PUT, POST, PATCH, DELETE</w:t>
       </w:r>
     </w:p>
@@ -20,28 +46,196 @@
         <w:pStyle w:val="Heading1"/>
       </w:pPr>
       <w:r>
-        <w:t>2. Sự khác nhau giữa GET và POST</w:t>
-      </w:r>
-    </w:p>
-    <w:p>
+        <w:rPr>
+          <w:lang w:val="en"/>
+        </w:rPr>
+        <w:t>2. S</w:t>
+      </w:r>
+      <w:r>
+        <w:rPr>
+          <w:lang w:val="vi-VN"/>
+        </w:rPr>
+        <w:t>ự kh</w:t>
+      </w:r>
+      <w:r>
+        <w:t>ác nhau gi</w:t>
+      </w:r>
+      <w:r>
+        <w:rPr>
+          <w:lang w:val="vi-VN"/>
+        </w:rPr>
+        <w:t>ữa GET v</w:t>
+      </w:r>
+      <w:r>
+        <w:t>à POST</w:t>
+      </w:r>
+    </w:p>
+    <w:p>
+      <w:pPr>
+        <w:autoSpaceDE w:val="0"/>
+        <w:autoSpaceDN w:val="0"/>
+        <w:adjustRightInd w:val="0"/>
+        <w:spacing w:line="259" w:lineRule="atLeast"/>
+        <w:rPr>
+          <w:rFonts w:ascii="Calibri" w:hAnsi="Calibri" w:cs="Calibri"/>
+          <w:lang w:val="en"/>
+        </w:rPr>
+      </w:pPr>
       <w:hyperlink r:id="rId4" w:history="1">
         <w:r>
           <w:rPr>
-            <w:rStyle w:val="Hyperlink"/>
+            <w:rFonts w:ascii="Calibri" w:hAnsi="Calibri" w:cs="Calibri"/>
+            <w:lang w:val="en"/>
           </w:rPr>
           <w:t>https://viblo.asia/p/phuong-thuc-get-va-post-aWj53VBYl6m</w:t>
         </w:r>
       </w:hyperlink>
     </w:p>
     <w:p>
+      <w:pPr>
+        <w:pStyle w:val="Heading1"/>
+      </w:pPr>
+      <w:r>
+        <w:rPr>
+          <w:lang w:val="en"/>
+        </w:rPr>
+        <w:t xml:space="preserve">3. </w:t>
+      </w:r>
+      <w:r>
+        <w:t>What are web services?</w:t>
+      </w:r>
+    </w:p>
+    <w:p>
+      <w:pPr>
+        <w:autoSpaceDE w:val="0"/>
+        <w:autoSpaceDN w:val="0"/>
+        <w:adjustRightInd w:val="0"/>
+        <w:spacing w:line="259" w:lineRule="atLeast"/>
+        <w:rPr>
+          <w:rFonts w:ascii="Calibri" w:hAnsi="Calibri" w:cs="Calibri"/>
+        </w:rPr>
+      </w:pPr>
+      <w:r>
+        <w:rPr>
+          <w:rFonts w:ascii="Calibri" w:hAnsi="Calibri" w:cs="Calibri"/>
+        </w:rPr>
+        <w:t xml:space="preserve">Web services are </w:t>
+      </w:r>
+      <w:r>
+        <w:rPr>
+          <w:rStyle w:val="SubtitleChar"/>
+          <w:highlight w:val="yellow"/>
+        </w:rPr>
+        <w:t>client and server applications</w:t>
+      </w:r>
+      <w:r>
+        <w:rPr>
+          <w:rFonts w:ascii="Calibri" w:hAnsi="Calibri" w:cs="Calibri"/>
+        </w:rPr>
+        <w:t xml:space="preserve"> that communicate via World Wide Web, using HTTP protocol. Web services provide a standard means of interoperating between software applications running on a variety of platforms and frameworks.</w:t>
+      </w:r>
+    </w:p>
+    <w:p>
+      <w:pPr>
+        <w:autoSpaceDE w:val="0"/>
+        <w:autoSpaceDN w:val="0"/>
+        <w:adjustRightInd w:val="0"/>
+        <w:spacing w:line="259" w:lineRule="atLeast"/>
+        <w:rPr>
+          <w:rFonts w:ascii="Calibri" w:hAnsi="Calibri" w:cs="Calibri"/>
+        </w:rPr>
+      </w:pPr>
+      <w:r>
+        <w:rPr>
+          <w:rFonts w:ascii="Calibri" w:hAnsi="Calibri" w:cs="Calibri"/>
+        </w:rPr>
+        <w:t>Web service là một dịch vụ web cung cấp các service thông qua world wide web, sử dụng HTTP protocol.</w:t>
+      </w:r>
+    </w:p>
+    <w:p>
+      <w:pPr>
+        <w:pStyle w:val="Heading1"/>
+      </w:pPr>
+      <w:r>
+        <w:t>4. List some of web services type that you know?</w:t>
+      </w:r>
+    </w:p>
+    <w:p>
+      <w:r>
+        <w:t>“Big” web service</w:t>
+      </w:r>
+    </w:p>
+    <w:p>
+      <w:r>
+        <w:t>Restful webservice</w:t>
+      </w:r>
+    </w:p>
+    <w:p>
+      <w:pPr>
+        <w:pStyle w:val="Heading1"/>
+      </w:pPr>
+      <w:r>
+        <w:t>5. What is Rest?</w:t>
+      </w:r>
+    </w:p>
+    <w:p>
+      <w:r>
+        <w:t xml:space="preserve">Rest is </w:t>
+      </w:r>
+      <w:r>
+        <w:rPr>
+          <w:rStyle w:val="SubtitleChar"/>
+          <w:highlight w:val="yellow"/>
+        </w:rPr>
+        <w:t>representational state transfer</w:t>
+      </w:r>
+      <w:r>
+        <w:t xml:space="preserve">. Rest is </w:t>
+      </w:r>
+      <w:r>
+        <w:rPr>
+          <w:rStyle w:val="SubtitleChar"/>
+          <w:highlight w:val="yellow"/>
+        </w:rPr>
+        <w:t>style of architecture</w:t>
+      </w:r>
+      <w:r>
+        <w:t xml:space="preserve"> that provide a way to access web services, transfer data using HTTP protocol. Rest is flexible than SOAP. In SOAP, we can only use XML but in REST, we can use JSON, XML, CSV,…</w:t>
+      </w:r>
+    </w:p>
+    <w:p>
+      <w:r>
+        <w:t>Rest là 1 dạng kiến trúc cung cấp cách trao đổi dữ liệu thông qua giao thức HTTP. Trong Rest, ta có thể sử dụng data dạng XML, JSON, CSV,… Trong khi SOAP thì chỉ sử dụng XML.</w:t>
+      </w:r>
+    </w:p>
+    <w:p>
       <w:bookmarkStart w:id="0" w:name="_GoBack"/>
       <w:bookmarkEnd w:id="0"/>
+    </w:p>
+    <w:p>
+      <w:pPr>
+        <w:autoSpaceDE w:val="0"/>
+        <w:autoSpaceDN w:val="0"/>
+        <w:adjustRightInd w:val="0"/>
+        <w:spacing w:line="259" w:lineRule="atLeast"/>
+        <w:rPr>
+          <w:rFonts w:ascii="Calibri" w:hAnsi="Calibri" w:cs="Calibri"/>
+          <w:lang w:val="en"/>
+        </w:rPr>
+      </w:pPr>
+    </w:p>
+    <w:p>
+      <w:pPr>
+        <w:rPr>
+          <w:lang w:val="en"/>
+        </w:rPr>
+      </w:pPr>
     </w:p>
     <w:sectPr>
       <w:pgSz w:w="12240" w:h="15840"/>
       <w:pgMar w:top="1440" w:right="1440" w:bottom="1440" w:left="1440" w:header="720" w:footer="720" w:gutter="0"/>
       <w:cols w:space="720"/>
-      <w:docGrid w:linePitch="360"/>
+      <w:noEndnote/>
     </w:sectPr>
   </w:body>
 </w:document>
@@ -64,7 +258,7 @@
       </w:pPr>
     </w:pPrDefault>
   </w:docDefaults>
-  <w:latentStyles w:defLockedState="0" w:defUIPriority="99" w:defSemiHidden="0" w:defUnhideWhenUsed="0" w:defQFormat="0" w:count="375">
+  <w:latentStyles w:defLockedState="0" w:defUIPriority="99" w:defSemiHidden="0" w:defUnhideWhenUsed="0" w:defQFormat="0" w:count="371">
     <w:lsdException w:name="Normal" w:uiPriority="0" w:qFormat="1"/>
     <w:lsdException w:name="heading 1" w:uiPriority="9" w:qFormat="1"/>
     <w:lsdException w:name="heading 2" w:semiHidden="1" w:uiPriority="9" w:unhideWhenUsed="1" w:qFormat="1"/>
@@ -436,10 +630,6 @@
     <w:lsdException w:name="List Table 5 Dark Accent 6" w:uiPriority="50"/>
     <w:lsdException w:name="List Table 6 Colorful Accent 6" w:uiPriority="51"/>
     <w:lsdException w:name="List Table 7 Colorful Accent 6" w:uiPriority="52"/>
-    <w:lsdException w:name="Mention" w:semiHidden="1" w:unhideWhenUsed="1"/>
-    <w:lsdException w:name="Smart Hyperlink" w:semiHidden="1" w:unhideWhenUsed="1"/>
-    <w:lsdException w:name="Hashtag" w:semiHidden="1" w:unhideWhenUsed="1"/>
-    <w:lsdException w:name="Unresolved Mention" w:semiHidden="1" w:unhideWhenUsed="1"/>
   </w:latentStyles>
   <w:style w:type="paragraph" w:default="1" w:styleId="Normal">
     <w:name w:val="Normal"/>
@@ -528,7 +718,7 @@
       <w:u w:val="single"/>
     </w:rPr>
   </w:style>
-  <w:style w:type="character" w:styleId="UnresolvedMention">
+  <w:style w:type="character" w:customStyle="1" w:styleId="UnresolvedMention">
     <w:name w:val="Unresolved Mention"/>
     <w:basedOn w:val="DefaultParagraphFont"/>
     <w:uiPriority w:val="99"/>
@@ -538,6 +728,40 @@
     <w:rPr>
       <w:color w:val="808080"/>
       <w:shd w:val="clear" w:color="auto" w:fill="E6E6E6"/>
+    </w:rPr>
+  </w:style>
+  <w:style w:type="paragraph" w:styleId="Subtitle">
+    <w:name w:val="Subtitle"/>
+    <w:basedOn w:val="Normal"/>
+    <w:next w:val="Normal"/>
+    <w:link w:val="SubtitleChar"/>
+    <w:uiPriority w:val="11"/>
+    <w:qFormat/>
+    <w:rsid w:val="001C4041"/>
+    <w:pPr>
+      <w:autoSpaceDE w:val="0"/>
+      <w:autoSpaceDN w:val="0"/>
+      <w:adjustRightInd w:val="0"/>
+      <w:spacing w:line="259" w:lineRule="atLeast"/>
+    </w:pPr>
+    <w:rPr>
+      <w:rFonts w:ascii="Calibri" w:hAnsi="Calibri" w:cs="Calibri"/>
+      <w:b/>
+      <w:sz w:val="24"/>
+      <w:szCs w:val="24"/>
+    </w:rPr>
+  </w:style>
+  <w:style w:type="character" w:customStyle="1" w:styleId="SubtitleChar">
+    <w:name w:val="Subtitle Char"/>
+    <w:basedOn w:val="DefaultParagraphFont"/>
+    <w:link w:val="Subtitle"/>
+    <w:uiPriority w:val="11"/>
+    <w:rsid w:val="001C4041"/>
+    <w:rPr>
+      <w:rFonts w:ascii="Calibri" w:hAnsi="Calibri" w:cs="Calibri"/>
+      <w:b/>
+      <w:sz w:val="24"/>
+      <w:szCs w:val="24"/>
     </w:rPr>
   </w:style>
 </w:styles>

</xml_diff>

<commit_message>
2017/12/15 commit at home
</commit_message>
<xml_diff>
--- a/doc/Interview/Web Service.docx
+++ b/doc/Interview/Web Service.docx
@@ -38,7 +38,14 @@
           <w:rFonts w:ascii="Calibri" w:hAnsi="Calibri" w:cs="Calibri"/>
           <w:lang w:val="en"/>
         </w:rPr>
-        <w:t>Có 5: GET, PUT, POST, PATCH, DELETE</w:t>
+        <w:t>GET, PUT, POST</w:t>
+      </w:r>
+      <w:r>
+        <w:rPr>
+          <w:rFonts w:ascii="Calibri" w:hAnsi="Calibri" w:cs="Calibri"/>
+          <w:lang w:val="en"/>
+        </w:rPr>
+        <w:t>, DELETE</w:t>
       </w:r>
     </w:p>
     <w:p>
@@ -93,46 +100,21 @@
     </w:p>
     <w:p>
       <w:pPr>
-        <w:pStyle w:val="Heading1"/>
-      </w:pPr>
-      <w:r>
-        <w:rPr>
-          <w:lang w:val="en"/>
-        </w:rPr>
-        <w:t xml:space="preserve">3. </w:t>
-      </w:r>
-      <w:r>
-        <w:t>What are web services?</w:t>
-      </w:r>
-    </w:p>
-    <w:p>
-      <w:pPr>
         <w:autoSpaceDE w:val="0"/>
         <w:autoSpaceDN w:val="0"/>
         <w:adjustRightInd w:val="0"/>
         <w:spacing w:line="259" w:lineRule="atLeast"/>
         <w:rPr>
           <w:rFonts w:ascii="Calibri" w:hAnsi="Calibri" w:cs="Calibri"/>
-        </w:rPr>
-      </w:pPr>
-      <w:r>
-        <w:rPr>
-          <w:rFonts w:ascii="Calibri" w:hAnsi="Calibri" w:cs="Calibri"/>
-        </w:rPr>
-        <w:t xml:space="preserve">Web services are </w:t>
-      </w:r>
-      <w:r>
-        <w:rPr>
-          <w:rStyle w:val="SubtitleChar"/>
-          <w:highlight w:val="yellow"/>
-        </w:rPr>
-        <w:t>client and server applications</w:t>
-      </w:r>
-      <w:r>
-        <w:rPr>
-          <w:rFonts w:ascii="Calibri" w:hAnsi="Calibri" w:cs="Calibri"/>
-        </w:rPr>
-        <w:t xml:space="preserve"> that communicate via World Wide Web, using HTTP protocol. Web services provide a standard means of interoperating between software applications running on a variety of platforms and frameworks.</w:t>
+          <w:lang w:val="en"/>
+        </w:rPr>
+      </w:pPr>
+      <w:r>
+        <w:rPr>
+          <w:rFonts w:ascii="Calibri" w:hAnsi="Calibri" w:cs="Calibri"/>
+          <w:lang w:val="en"/>
+        </w:rPr>
+        <w:t>Get truyền thông tin và để lộ thông tin qua url, POST thì gửi thông tin thông qua HTTP header nên thông tin sẽ không bị lộ</w:t>
       </w:r>
     </w:p>
     <w:p>
@@ -143,13 +125,34 @@
         <w:spacing w:line="259" w:lineRule="atLeast"/>
         <w:rPr>
           <w:rFonts w:ascii="Calibri" w:hAnsi="Calibri" w:cs="Calibri"/>
-        </w:rPr>
-      </w:pPr>
-      <w:r>
-        <w:rPr>
-          <w:rFonts w:ascii="Calibri" w:hAnsi="Calibri" w:cs="Calibri"/>
-        </w:rPr>
-        <w:t>Web service là một dịch vụ web cung cấp các service thông qua world wide web, sử dụng HTTP protocol.</w:t>
+          <w:lang w:val="en"/>
+        </w:rPr>
+      </w:pPr>
+      <w:r>
+        <w:rPr>
+          <w:rFonts w:ascii="Calibri" w:hAnsi="Calibri" w:cs="Calibri"/>
+          <w:lang w:val="en"/>
+        </w:rPr>
+        <w:t>Get có thể cache và bookmark, còn post thì không</w:t>
+      </w:r>
+    </w:p>
+    <w:p>
+      <w:pPr>
+        <w:autoSpaceDE w:val="0"/>
+        <w:autoSpaceDN w:val="0"/>
+        <w:adjustRightInd w:val="0"/>
+        <w:spacing w:line="259" w:lineRule="atLeast"/>
+        <w:rPr>
+          <w:rFonts w:ascii="Calibri" w:hAnsi="Calibri" w:cs="Calibri"/>
+          <w:lang w:val="en"/>
+        </w:rPr>
+      </w:pPr>
+      <w:r>
+        <w:rPr>
+          <w:rFonts w:ascii="Calibri" w:hAnsi="Calibri" w:cs="Calibri"/>
+          <w:lang w:val="en"/>
+        </w:rPr>
+        <w:t>Get không thể gửi dữ liệu nhị phân, image</w:t>
       </w:r>
     </w:p>
     <w:p>
@@ -157,46 +160,107 @@
         <w:pStyle w:val="Heading1"/>
       </w:pPr>
       <w:r>
-        <w:t>4. List some of web services type that you know?</w:t>
-      </w:r>
-    </w:p>
-    <w:p>
-      <w:r>
-        <w:t>“Big” web service</w:t>
-      </w:r>
-    </w:p>
-    <w:p>
-      <w:r>
-        <w:t>Restful webservice</w:t>
-      </w:r>
-    </w:p>
-    <w:p>
-      <w:pPr>
-        <w:pStyle w:val="Heading1"/>
-      </w:pPr>
-      <w:r>
-        <w:t>5. What is Rest?</w:t>
-      </w:r>
-    </w:p>
-    <w:p>
-      <w:r>
-        <w:t xml:space="preserve">Rest is </w:t>
+        <w:rPr>
+          <w:lang w:val="en"/>
+        </w:rPr>
+        <w:t xml:space="preserve">3. </w:t>
+      </w:r>
+      <w:r>
+        <w:t>What are web services?</w:t>
+      </w:r>
+    </w:p>
+    <w:p>
+      <w:pPr>
+        <w:autoSpaceDE w:val="0"/>
+        <w:autoSpaceDN w:val="0"/>
+        <w:adjustRightInd w:val="0"/>
+        <w:spacing w:line="259" w:lineRule="atLeast"/>
+        <w:rPr>
+          <w:rFonts w:ascii="Calibri" w:hAnsi="Calibri" w:cs="Calibri"/>
+        </w:rPr>
+      </w:pPr>
+      <w:r>
+        <w:rPr>
+          <w:rFonts w:ascii="Calibri" w:hAnsi="Calibri" w:cs="Calibri"/>
+        </w:rPr>
+        <w:t xml:space="preserve">Web services are </w:t>
       </w:r>
       <w:r>
         <w:rPr>
           <w:rStyle w:val="SubtitleChar"/>
           <w:highlight w:val="yellow"/>
         </w:rPr>
-        <w:t>representational state transfer</w:t>
-      </w:r>
-      <w:r>
-        <w:t xml:space="preserve">. Rest is </w:t>
+        <w:t>client and server applications</w:t>
+      </w:r>
+      <w:r>
+        <w:rPr>
+          <w:rFonts w:ascii="Calibri" w:hAnsi="Calibri" w:cs="Calibri"/>
+        </w:rPr>
+        <w:t xml:space="preserve"> that communicate via World Wide Web, using HTTP protocol. Web services provide a standard means of interoperating between software applications running on a variety of platforms and frameworks.</w:t>
+      </w:r>
+    </w:p>
+    <w:p>
+      <w:pPr>
+        <w:autoSpaceDE w:val="0"/>
+        <w:autoSpaceDN w:val="0"/>
+        <w:adjustRightInd w:val="0"/>
+        <w:spacing w:line="259" w:lineRule="atLeast"/>
+        <w:rPr>
+          <w:rFonts w:ascii="Calibri" w:hAnsi="Calibri" w:cs="Calibri"/>
+        </w:rPr>
+      </w:pPr>
+      <w:r>
+        <w:rPr>
+          <w:rFonts w:ascii="Calibri" w:hAnsi="Calibri" w:cs="Calibri"/>
+        </w:rPr>
+        <w:t>Web service là một dịch vụ web cung cấp các service thông qua world wide web, sử dụng HTTP protocol.</w:t>
+      </w:r>
+    </w:p>
+    <w:p>
+      <w:pPr>
+        <w:pStyle w:val="Heading1"/>
+      </w:pPr>
+      <w:r>
+        <w:t>4. List some of web services type that you know?</w:t>
+      </w:r>
+    </w:p>
+    <w:p>
+      <w:r>
+        <w:t>“Big” web service</w:t>
+      </w:r>
+    </w:p>
+    <w:p>
+      <w:r>
+        <w:t>Restful webservice</w:t>
+      </w:r>
+    </w:p>
+    <w:p>
+      <w:pPr>
+        <w:pStyle w:val="Heading1"/>
+      </w:pPr>
+      <w:r>
+        <w:t>5. What is Rest?</w:t>
+      </w:r>
+    </w:p>
+    <w:p>
+      <w:r>
+        <w:t xml:space="preserve">Rest is </w:t>
       </w:r>
       <w:r>
         <w:rPr>
           <w:rStyle w:val="SubtitleChar"/>
           <w:highlight w:val="yellow"/>
         </w:rPr>
+        <w:t>representational state transfer</w:t>
+      </w:r>
+      <w:r>
+        <w:t xml:space="preserve">. Rest is </w:t>
+      </w:r>
+      <w:r>
+        <w:rPr>
+          <w:rStyle w:val="SubtitleChar"/>
+          <w:highlight w:val="yellow"/>
+        </w:rPr>
         <w:t>style of architecture</w:t>
       </w:r>
       <w:r>
@@ -209,6 +273,27 @@
       </w:r>
     </w:p>
     <w:p>
+      <w:pPr>
+        <w:pStyle w:val="Heading1"/>
+      </w:pPr>
+      <w:r>
+        <w:t>6. The structure of web application?</w:t>
+      </w:r>
+    </w:p>
+    <w:p>
+      <w:r>
+        <w:t xml:space="preserve">Web applications have </w:t>
+      </w:r>
+      <w:r>
+        <w:rPr>
+          <w:rStyle w:val="SubtitleChar"/>
+          <w:highlight w:val="yellow"/>
+        </w:rPr>
+        <w:t>directory structure</w:t>
+      </w:r>
+      <w:r>
+        <w:t>, which is fully accessable from a mapping to the application’s document root. The document root contains JSP files, HTML files or static files such as image</w:t>
+      </w:r>
       <w:bookmarkStart w:id="0" w:name="_GoBack"/>
       <w:bookmarkEnd w:id="0"/>
     </w:p>

</xml_diff>